<commit_message>
Acrescentando sugestões sobre matricula do pessoal do NTI
</commit_message>
<xml_diff>
--- a/analistas/doc temporarios/matricula.docx
+++ b/analistas/doc temporarios/matricula.docx
@@ -106,7 +106,10 @@
         </w:numPr>
       </w:pPr>
       <w:r>
-        <w:t>O aluno deve estar com matricula ativa</w:t>
+        <w:t>O alun</w:t>
+      </w:r>
+      <w:r>
+        <w:t>o deve estar com matricula regular</w:t>
       </w:r>
     </w:p>
     <w:p>
@@ -150,425 +153,503 @@
         <w:t>s</w:t>
       </w:r>
       <w:r>
+        <w:t xml:space="preserve"> </w:t>
+      </w:r>
+      <w:r>
+        <w:t>disciplinas</w:t>
+      </w:r>
+      <w:r>
+        <w:t xml:space="preserve"> deve</w:t>
+      </w:r>
+      <w:r>
+        <w:t>m</w:t>
+      </w:r>
+      <w:r>
+        <w:t xml:space="preserve"> </w:t>
+      </w:r>
+      <w:r>
+        <w:t>constar na</w:t>
+      </w:r>
+      <w:r>
+        <w:t xml:space="preserve"> grade curricular</w:t>
+      </w:r>
+    </w:p>
+    <w:p>
+      <w:pPr>
+        <w:pStyle w:val="PargrafodaLista"/>
+        <w:numPr>
+          <w:ilvl w:val="0"/>
+          <w:numId w:val="3"/>
+        </w:numPr>
+      </w:pPr>
+      <w:r>
+        <w:t>As</w:t>
+      </w:r>
+      <w:r>
+        <w:t xml:space="preserve"> </w:t>
+      </w:r>
+      <w:r>
+        <w:t>turmas</w:t>
+      </w:r>
+      <w:r>
+        <w:t xml:space="preserve"> deve</w:t>
+      </w:r>
+      <w:r>
+        <w:t>m</w:t>
+      </w:r>
+      <w:r>
+        <w:t xml:space="preserve"> </w:t>
+      </w:r>
+      <w:r>
+        <w:t>ser</w:t>
+      </w:r>
+      <w:r>
+        <w:t xml:space="preserve"> </w:t>
+      </w:r>
+      <w:proofErr w:type="gramStart"/>
+      <w:r>
+        <w:t>ofertada</w:t>
+      </w:r>
+      <w:proofErr w:type="gramEnd"/>
+      <w:r>
+        <w:t xml:space="preserve"> pelo departamento</w:t>
+      </w:r>
+    </w:p>
+    <w:p>
+      <w:pPr>
+        <w:pStyle w:val="PargrafodaLista"/>
+        <w:numPr>
+          <w:ilvl w:val="0"/>
+          <w:numId w:val="3"/>
+        </w:numPr>
+      </w:pPr>
+      <w:r>
+        <w:t>Os pré-requisitos da</w:t>
+      </w:r>
+      <w:r>
+        <w:t>s disciplinas</w:t>
+      </w:r>
+      <w:r>
+        <w:t xml:space="preserve"> (outras </w:t>
+      </w:r>
+      <w:r>
+        <w:t>disciplinas</w:t>
+      </w:r>
+      <w:r>
+        <w:t>) devem ser atendidos</w:t>
+      </w:r>
+      <w:r>
+        <w:t>, ou seja, o aluno já deve ter cursado os pré-requisitos</w:t>
+      </w:r>
+    </w:p>
+    <w:p>
+      <w:pPr>
+        <w:pStyle w:val="PargrafodaLista"/>
+        <w:numPr>
+          <w:ilvl w:val="0"/>
+          <w:numId w:val="3"/>
+        </w:numPr>
+      </w:pPr>
+      <w:r>
+        <w:t xml:space="preserve">Os co-requisitos </w:t>
+      </w:r>
+      <w:proofErr w:type="gramStart"/>
+      <w:r>
+        <w:t>da disciplinas</w:t>
+      </w:r>
+      <w:proofErr w:type="gramEnd"/>
+      <w:r>
+        <w:t xml:space="preserve"> devem se atendidos. </w:t>
+      </w:r>
+    </w:p>
+    <w:p>
+      <w:pPr>
+        <w:pStyle w:val="PargrafodaLista"/>
+        <w:numPr>
+          <w:ilvl w:val="1"/>
+          <w:numId w:val="3"/>
+        </w:numPr>
+      </w:pPr>
+      <w:r>
+        <w:t xml:space="preserve">Co-requisito é quando uma disciplina só pode ser cursada em conjunto com outra disciplina. Exemplo: na grade antiga </w:t>
+      </w:r>
+      <w:proofErr w:type="gramStart"/>
+      <w:r>
+        <w:t>circuitos lógicos só poderia ser</w:t>
+      </w:r>
+      <w:proofErr w:type="gramEnd"/>
+      <w:r>
+        <w:t xml:space="preserve"> cursada junto com laboratório de circuitos lógicos</w:t>
+      </w:r>
+    </w:p>
+    <w:p>
+      <w:pPr>
+        <w:pStyle w:val="PargrafodaLista"/>
+        <w:numPr>
+          <w:ilvl w:val="0"/>
+          <w:numId w:val="3"/>
+        </w:numPr>
+      </w:pPr>
+      <w:r>
+        <w:t xml:space="preserve">Deve haver </w:t>
+      </w:r>
+      <w:r>
+        <w:t xml:space="preserve">ao menos </w:t>
+      </w:r>
+      <w:proofErr w:type="gramStart"/>
+      <w:r>
+        <w:t>1</w:t>
+      </w:r>
+      <w:proofErr w:type="gramEnd"/>
+      <w:r>
+        <w:t xml:space="preserve"> vaga</w:t>
+      </w:r>
+      <w:r>
+        <w:t xml:space="preserve"> para cada </w:t>
+      </w:r>
+      <w:r>
+        <w:t>turma que foi solicitada a matricula.</w:t>
+      </w:r>
+    </w:p>
+    <w:p>
+      <w:pPr>
+        <w:pStyle w:val="PargrafodaLista"/>
+        <w:numPr>
+          <w:ilvl w:val="1"/>
+          <w:numId w:val="3"/>
+        </w:numPr>
+      </w:pPr>
+      <w:r>
+        <w:t xml:space="preserve">Lembrar que as vagas são divididas por curso. Exemplo: uma turma de Calculo III pode ter 10 vagas </w:t>
+      </w:r>
+      <w:r>
+        <w:t>para computação e 20 para mecânica</w:t>
+      </w:r>
+    </w:p>
+    <w:p>
+      <w:pPr>
+        <w:pStyle w:val="PargrafodaLista"/>
+        <w:numPr>
+          <w:ilvl w:val="0"/>
+          <w:numId w:val="3"/>
+        </w:numPr>
+      </w:pPr>
+      <w:r>
+        <w:t xml:space="preserve">Não pode acontecer choque de horário com outras </w:t>
+      </w:r>
+      <w:r>
+        <w:t>turmas</w:t>
+      </w:r>
+      <w:r>
+        <w:t xml:space="preserve"> já matriculadas ou entre as que estão sendo solicitadas matricula</w:t>
+      </w:r>
+    </w:p>
+    <w:p>
+      <w:pPr>
+        <w:pStyle w:val="PargrafodaLista"/>
+        <w:numPr>
+          <w:ilvl w:val="0"/>
+          <w:numId w:val="3"/>
+        </w:numPr>
+      </w:pPr>
+      <w:r>
+        <w:t xml:space="preserve">Verificar se </w:t>
+      </w:r>
+      <w:proofErr w:type="gramStart"/>
+      <w:r>
+        <w:t>o</w:t>
+      </w:r>
+      <w:r>
+        <w:t>s</w:t>
+      </w:r>
+      <w:r>
+        <w:t xml:space="preserve"> limite</w:t>
+      </w:r>
+      <w:r>
+        <w:t>s</w:t>
+      </w:r>
+      <w:r>
+        <w:t xml:space="preserve"> mínimo ou máximo de créditos</w:t>
+      </w:r>
+      <w:proofErr w:type="gramEnd"/>
+      <w:r>
+        <w:t xml:space="preserve"> não foram</w:t>
+      </w:r>
+      <w:r>
+        <w:t xml:space="preserve"> excedido</w:t>
+      </w:r>
+      <w:r>
+        <w:t>s</w:t>
+      </w:r>
+    </w:p>
+    <w:p>
+      <w:pPr>
+        <w:pStyle w:val="Ttulo1"/>
+      </w:pPr>
+      <w:r>
+        <w:t xml:space="preserve">Possível </w:t>
+      </w:r>
+      <w:proofErr w:type="spellStart"/>
+      <w:r>
+        <w:t>sequência</w:t>
+      </w:r>
+      <w:proofErr w:type="spellEnd"/>
+      <w:r>
+        <w:t xml:space="preserve"> de passo</w:t>
+      </w:r>
+    </w:p>
+    <w:p>
+      <w:pPr>
+        <w:pStyle w:val="PargrafodaLista"/>
+        <w:ind w:left="360"/>
+      </w:pPr>
+    </w:p>
+    <w:p>
+      <w:pPr>
+        <w:pStyle w:val="PargrafodaLista"/>
+        <w:numPr>
+          <w:ilvl w:val="0"/>
+          <w:numId w:val="1"/>
+        </w:numPr>
+      </w:pPr>
+      <w:r>
+        <w:t>Verificar se o período de matricula esta ativo</w:t>
+      </w:r>
+    </w:p>
+    <w:p>
+      <w:pPr>
+        <w:pStyle w:val="PargrafodaLista"/>
+        <w:numPr>
+          <w:ilvl w:val="0"/>
+          <w:numId w:val="1"/>
+        </w:numPr>
+      </w:pPr>
+      <w:r>
+        <w:t>Verificar se o aluno que solicitou é valido</w:t>
+      </w:r>
+    </w:p>
+    <w:p>
+      <w:pPr>
+        <w:pStyle w:val="PargrafodaLista"/>
+        <w:numPr>
+          <w:ilvl w:val="1"/>
+          <w:numId w:val="1"/>
+        </w:numPr>
+      </w:pPr>
+      <w:r>
+        <w:t>Verificar se matricula está ativa: Jubilado/Terminou o Curso/Superou numero Maximo de períodos</w:t>
+      </w:r>
+    </w:p>
+    <w:p>
+      <w:pPr>
+        <w:pStyle w:val="PargrafodaLista"/>
+        <w:numPr>
+          <w:ilvl w:val="0"/>
+          <w:numId w:val="1"/>
+        </w:numPr>
+      </w:pPr>
+      <w:r>
+        <w:t>Cria lista de cadeiras aptas a matricular</w:t>
+      </w:r>
+    </w:p>
+    <w:p>
+      <w:pPr>
+        <w:pStyle w:val="PargrafodaLista"/>
+        <w:numPr>
+          <w:ilvl w:val="1"/>
+          <w:numId w:val="1"/>
+        </w:numPr>
+      </w:pPr>
+      <w:r>
+        <w:t>Identifica qual é o curso</w:t>
+      </w:r>
+    </w:p>
+    <w:p>
+      <w:pPr>
+        <w:pStyle w:val="PargrafodaLista"/>
+        <w:numPr>
+          <w:ilvl w:val="1"/>
+          <w:numId w:val="1"/>
+        </w:numPr>
+      </w:pPr>
+      <w:r>
+        <w:t>Identifica o currículo</w:t>
+      </w:r>
+    </w:p>
+    <w:p>
+      <w:pPr>
+        <w:pStyle w:val="PargrafodaLista"/>
+        <w:numPr>
+          <w:ilvl w:val="1"/>
+          <w:numId w:val="1"/>
+        </w:numPr>
+      </w:pPr>
+      <w:r>
+        <w:t>Identifica e lista todas as cadeiras que existem no currículo</w:t>
+      </w:r>
+    </w:p>
+    <w:p>
+      <w:pPr>
+        <w:pStyle w:val="PargrafodaLista"/>
+        <w:numPr>
+          <w:ilvl w:val="1"/>
+          <w:numId w:val="1"/>
+        </w:numPr>
+      </w:pPr>
+      <w:r>
+        <w:t>Identifica quais cadeiras estão sendo ofertadas</w:t>
+      </w:r>
+    </w:p>
+    <w:p>
+      <w:pPr>
+        <w:pStyle w:val="PargrafodaLista"/>
+        <w:numPr>
+          <w:ilvl w:val="1"/>
+          <w:numId w:val="1"/>
+        </w:numPr>
+      </w:pPr>
+      <w:r>
+        <w:t xml:space="preserve">Identifica quais cadeiras estão sendo oferecidas </w:t>
+      </w:r>
+    </w:p>
+    <w:p>
+      <w:pPr>
+        <w:pStyle w:val="PargrafodaLista"/>
+        <w:numPr>
+          <w:ilvl w:val="1"/>
+          <w:numId w:val="1"/>
+        </w:numPr>
+      </w:pPr>
+      <w:r>
+        <w:t xml:space="preserve">Identifica </w:t>
+      </w:r>
+      <w:r>
+        <w:t>nº de vagas</w:t>
+      </w:r>
+      <w:r>
+        <w:t xml:space="preserve"> oferecidas em cada cadeira</w:t>
+      </w:r>
+    </w:p>
+    <w:p>
+      <w:pPr>
+        <w:pStyle w:val="PargrafodaLista"/>
+        <w:numPr>
+          <w:ilvl w:val="1"/>
+          <w:numId w:val="1"/>
+        </w:numPr>
+      </w:pPr>
+      <w:r>
+        <w:t>Identifica o histórico do aluno para saber quais cadeiras ele já pagou</w:t>
+      </w:r>
+    </w:p>
+    <w:p>
+      <w:pPr>
+        <w:pStyle w:val="PargrafodaLista"/>
+        <w:numPr>
+          <w:ilvl w:val="1"/>
+          <w:numId w:val="1"/>
+        </w:numPr>
+      </w:pPr>
+      <w:r>
+        <w:t>Identifica os pré-r</w:t>
+      </w:r>
+      <w:r>
+        <w:t>equisitos de cada cadeira</w:t>
+      </w:r>
+    </w:p>
+    <w:p>
+      <w:pPr>
+        <w:pStyle w:val="PargrafodaLista"/>
+        <w:numPr>
+          <w:ilvl w:val="1"/>
+          <w:numId w:val="1"/>
+        </w:numPr>
+      </w:pPr>
+      <w:r>
+        <w:t>Faz o cruzamento dos dados para criar a lista de cadeiras aptas a matricular</w:t>
+      </w:r>
+    </w:p>
+    <w:p>
+      <w:pPr>
+        <w:pStyle w:val="PargrafodaLista"/>
+        <w:numPr>
+          <w:ilvl w:val="2"/>
+          <w:numId w:val="1"/>
+        </w:numPr>
+      </w:pPr>
+      <w:r>
+        <w:t>Lista = todas as cadeiras &amp;&amp; cadeiras ofertadas</w:t>
+      </w:r>
+    </w:p>
+    <w:p>
+      <w:pPr>
+        <w:pStyle w:val="PargrafodaLista"/>
+        <w:numPr>
+          <w:ilvl w:val="2"/>
+          <w:numId w:val="1"/>
+        </w:numPr>
+      </w:pPr>
+      <w:r>
+        <w:t>Lista -= cadeiras já cursadas</w:t>
+      </w:r>
+    </w:p>
+    <w:p>
+      <w:pPr>
+        <w:pStyle w:val="PargrafodaLista"/>
+        <w:numPr>
+          <w:ilvl w:val="2"/>
+          <w:numId w:val="1"/>
+        </w:numPr>
+      </w:pPr>
+      <w:r>
+        <w:t xml:space="preserve">Lista -= </w:t>
+      </w:r>
+      <w:r>
+        <w:t>cadeiras que possuem outras cadeiras como pré-requisitos que não foram pagas</w:t>
+      </w:r>
+    </w:p>
+    <w:p>
+      <w:pPr>
+        <w:pStyle w:val="PargrafodaLista"/>
+        <w:numPr>
+          <w:ilvl w:val="2"/>
+          <w:numId w:val="1"/>
+        </w:numPr>
+      </w:pPr>
+      <w:r>
+        <w:t>Lista -= cadeiras que não possuem vagas ofertadas</w:t>
+      </w:r>
+    </w:p>
+    <w:p>
+      <w:pPr>
+        <w:pStyle w:val="PargrafodaLista"/>
+        <w:numPr>
+          <w:ilvl w:val="0"/>
+          <w:numId w:val="1"/>
+        </w:numPr>
+      </w:pPr>
+      <w:r>
+        <w:t>Mostra lista de cadeiras aptas a serem matriculadas</w:t>
+      </w:r>
+    </w:p>
+    <w:p>
+      <w:pPr>
+        <w:pStyle w:val="PargrafodaLista"/>
+        <w:numPr>
+          <w:ilvl w:val="0"/>
+          <w:numId w:val="1"/>
+        </w:numPr>
+      </w:pPr>
+      <w:r>
+        <w:t>Faz solicitação de matricula para as</w:t>
+      </w:r>
+      <w:r>
         <w:t xml:space="preserve"> cadeira</w:t>
       </w:r>
       <w:r>
         <w:t>s</w:t>
       </w:r>
       <w:r>
-        <w:t xml:space="preserve"> alvo deve</w:t>
-      </w:r>
-      <w:r>
-        <w:t>m</w:t>
-      </w:r>
-      <w:r>
-        <w:t xml:space="preserve"> </w:t>
-      </w:r>
-      <w:r>
-        <w:t>constar na</w:t>
-      </w:r>
-      <w:r>
-        <w:t xml:space="preserve"> grade curricular</w:t>
-      </w:r>
-    </w:p>
-    <w:p>
-      <w:pPr>
-        <w:pStyle w:val="PargrafodaLista"/>
-        <w:numPr>
-          <w:ilvl w:val="0"/>
-          <w:numId w:val="3"/>
-        </w:numPr>
-      </w:pPr>
-      <w:r>
-        <w:t>As c</w:t>
-      </w:r>
-      <w:r>
-        <w:t>adeira</w:t>
-      </w:r>
-      <w:r>
-        <w:t>s</w:t>
-      </w:r>
-      <w:r>
-        <w:t xml:space="preserve"> alvo deve</w:t>
-      </w:r>
-      <w:r>
-        <w:t>m</w:t>
-      </w:r>
-      <w:r>
-        <w:t xml:space="preserve"> estar sendo oferecida pelo departamento</w:t>
-      </w:r>
-    </w:p>
-    <w:p>
-      <w:pPr>
-        <w:pStyle w:val="PargrafodaLista"/>
-        <w:numPr>
-          <w:ilvl w:val="0"/>
-          <w:numId w:val="3"/>
-        </w:numPr>
-      </w:pPr>
-      <w:r>
-        <w:t>Os pré-requisitos da</w:t>
-      </w:r>
-      <w:r>
-        <w:t>s</w:t>
-      </w:r>
-      <w:r>
-        <w:t xml:space="preserve"> cadeira</w:t>
-      </w:r>
-      <w:r>
-        <w:t>s</w:t>
-      </w:r>
-      <w:r>
-        <w:t xml:space="preserve"> alvo (outras cadeiras) devem ser atendidos</w:t>
-      </w:r>
-    </w:p>
-    <w:p>
-      <w:pPr>
-        <w:pStyle w:val="PargrafodaLista"/>
-        <w:numPr>
-          <w:ilvl w:val="0"/>
-          <w:numId w:val="3"/>
-        </w:numPr>
-      </w:pPr>
-      <w:r>
-        <w:t xml:space="preserve">Deve haver </w:t>
-      </w:r>
-      <w:r>
-        <w:t xml:space="preserve">ao menos </w:t>
-      </w:r>
-      <w:proofErr w:type="gramStart"/>
-      <w:r>
-        <w:t>1</w:t>
-      </w:r>
-      <w:proofErr w:type="gramEnd"/>
-      <w:r>
-        <w:t xml:space="preserve"> vaga</w:t>
-      </w:r>
-      <w:r>
-        <w:t xml:space="preserve"> para cada cadeira</w:t>
-      </w:r>
-      <w:r>
-        <w:t xml:space="preserve"> </w:t>
-      </w:r>
-    </w:p>
-    <w:p>
-      <w:pPr>
-        <w:pStyle w:val="PargrafodaLista"/>
-        <w:numPr>
-          <w:ilvl w:val="0"/>
-          <w:numId w:val="3"/>
-        </w:numPr>
-      </w:pPr>
-      <w:r>
-        <w:t>Não pode acontecer choque de horário com outras cadeiras já matriculadas ou entre as que estão sendo solicitadas matricula</w:t>
-      </w:r>
-    </w:p>
-    <w:p>
-      <w:pPr>
-        <w:pStyle w:val="PargrafodaLista"/>
-        <w:numPr>
-          <w:ilvl w:val="0"/>
-          <w:numId w:val="3"/>
-        </w:numPr>
-      </w:pPr>
-      <w:r>
-        <w:t xml:space="preserve">Verificar se </w:t>
-      </w:r>
-      <w:proofErr w:type="gramStart"/>
-      <w:r>
-        <w:t>o</w:t>
-      </w:r>
-      <w:r>
-        <w:t>s</w:t>
-      </w:r>
-      <w:r>
-        <w:t xml:space="preserve"> limite</w:t>
-      </w:r>
-      <w:r>
-        <w:t>s</w:t>
-      </w:r>
-      <w:r>
-        <w:t xml:space="preserve"> mínimo ou máximo de créditos</w:t>
-      </w:r>
-      <w:proofErr w:type="gramEnd"/>
-      <w:r>
-        <w:t xml:space="preserve"> não foram</w:t>
-      </w:r>
-      <w:r>
-        <w:t xml:space="preserve"> excedido</w:t>
-      </w:r>
-      <w:r>
-        <w:t>s</w:t>
-      </w:r>
-    </w:p>
-    <w:p>
-      <w:pPr>
-        <w:pStyle w:val="Ttulo1"/>
-      </w:pPr>
-      <w:r>
-        <w:t xml:space="preserve">Possível </w:t>
-      </w:r>
-      <w:proofErr w:type="spellStart"/>
-      <w:r>
-        <w:t>sequência</w:t>
-      </w:r>
-      <w:proofErr w:type="spellEnd"/>
-      <w:r>
-        <w:t xml:space="preserve"> de passo</w:t>
-      </w:r>
-    </w:p>
-    <w:p>
-      <w:pPr>
-        <w:pStyle w:val="PargrafodaLista"/>
-        <w:ind w:left="360"/>
-      </w:pPr>
-    </w:p>
-    <w:p>
-      <w:pPr>
-        <w:pStyle w:val="PargrafodaLista"/>
-        <w:numPr>
-          <w:ilvl w:val="0"/>
-          <w:numId w:val="1"/>
-        </w:numPr>
-      </w:pPr>
-      <w:r>
-        <w:t>Verificar se o período de matricula esta ativo</w:t>
-      </w:r>
-    </w:p>
-    <w:p>
-      <w:pPr>
-        <w:pStyle w:val="PargrafodaLista"/>
-        <w:numPr>
-          <w:ilvl w:val="0"/>
-          <w:numId w:val="1"/>
-        </w:numPr>
-      </w:pPr>
-      <w:r>
-        <w:t>Verificar se o aluno que solicitou é valido</w:t>
-      </w:r>
-    </w:p>
-    <w:p>
-      <w:pPr>
-        <w:pStyle w:val="PargrafodaLista"/>
-        <w:numPr>
-          <w:ilvl w:val="1"/>
-          <w:numId w:val="1"/>
-        </w:numPr>
-      </w:pPr>
-      <w:r>
-        <w:t>Verificar se matricula está ativa: Jubilado/Terminou o Curso/Superou numero Maximo de períodos</w:t>
-      </w:r>
-    </w:p>
-    <w:p>
-      <w:pPr>
-        <w:pStyle w:val="PargrafodaLista"/>
-        <w:numPr>
-          <w:ilvl w:val="0"/>
-          <w:numId w:val="1"/>
-        </w:numPr>
-      </w:pPr>
-      <w:r>
-        <w:t>Cria lista de cadeiras aptas a matricular</w:t>
-      </w:r>
-    </w:p>
-    <w:p>
-      <w:pPr>
-        <w:pStyle w:val="PargrafodaLista"/>
-        <w:numPr>
-          <w:ilvl w:val="1"/>
-          <w:numId w:val="1"/>
-        </w:numPr>
-      </w:pPr>
-      <w:r>
-        <w:t>Identifica qual é o curso</w:t>
-      </w:r>
-    </w:p>
-    <w:p>
-      <w:pPr>
-        <w:pStyle w:val="PargrafodaLista"/>
-        <w:numPr>
-          <w:ilvl w:val="1"/>
-          <w:numId w:val="1"/>
-        </w:numPr>
-      </w:pPr>
-      <w:r>
-        <w:t>Identifica o currículo</w:t>
-      </w:r>
-    </w:p>
-    <w:p>
-      <w:pPr>
-        <w:pStyle w:val="PargrafodaLista"/>
-        <w:numPr>
-          <w:ilvl w:val="1"/>
-          <w:numId w:val="1"/>
-        </w:numPr>
-      </w:pPr>
-      <w:r>
-        <w:t>Identifica e lista todas as cadeiras que existem no currículo</w:t>
-      </w:r>
-    </w:p>
-    <w:p>
-      <w:pPr>
-        <w:pStyle w:val="PargrafodaLista"/>
-        <w:numPr>
-          <w:ilvl w:val="1"/>
-          <w:numId w:val="1"/>
-        </w:numPr>
-      </w:pPr>
-      <w:r>
-        <w:t>Identifica quais cadeiras estão sendo ofertadas</w:t>
-      </w:r>
-    </w:p>
-    <w:p>
-      <w:pPr>
-        <w:pStyle w:val="PargrafodaLista"/>
-        <w:numPr>
-          <w:ilvl w:val="1"/>
-          <w:numId w:val="1"/>
-        </w:numPr>
-      </w:pPr>
-      <w:r>
-        <w:t xml:space="preserve">Identifica quais cadeiras estão sendo oferecidas </w:t>
-      </w:r>
-    </w:p>
-    <w:p>
-      <w:pPr>
-        <w:pStyle w:val="PargrafodaLista"/>
-        <w:numPr>
-          <w:ilvl w:val="1"/>
-          <w:numId w:val="1"/>
-        </w:numPr>
-      </w:pPr>
-      <w:r>
-        <w:t xml:space="preserve">Identifica </w:t>
-      </w:r>
-      <w:r>
-        <w:t>nº de vagas</w:t>
-      </w:r>
-      <w:r>
-        <w:t xml:space="preserve"> oferecidas em cada cadeira</w:t>
-      </w:r>
-    </w:p>
-    <w:p>
-      <w:pPr>
-        <w:pStyle w:val="PargrafodaLista"/>
-        <w:numPr>
-          <w:ilvl w:val="1"/>
-          <w:numId w:val="1"/>
-        </w:numPr>
-      </w:pPr>
-      <w:r>
-        <w:t>Identifica o histórico do aluno para saber quais cadeiras ele já pagou</w:t>
-      </w:r>
-    </w:p>
-    <w:p>
-      <w:pPr>
-        <w:pStyle w:val="PargrafodaLista"/>
-        <w:numPr>
-          <w:ilvl w:val="1"/>
-          <w:numId w:val="1"/>
-        </w:numPr>
-      </w:pPr>
-      <w:r>
-        <w:t>Identifica os pré-r</w:t>
-      </w:r>
-      <w:r>
-        <w:t>equisitos de cada cadeira</w:t>
-      </w:r>
-    </w:p>
-    <w:p>
-      <w:pPr>
-        <w:pStyle w:val="PargrafodaLista"/>
-        <w:numPr>
-          <w:ilvl w:val="1"/>
-          <w:numId w:val="1"/>
-        </w:numPr>
-      </w:pPr>
-      <w:r>
-        <w:t>Faz o cruzamento dos dados para criar a lista de cadeiras aptas a matricular</w:t>
-      </w:r>
-    </w:p>
-    <w:p>
-      <w:pPr>
-        <w:pStyle w:val="PargrafodaLista"/>
-        <w:numPr>
-          <w:ilvl w:val="2"/>
-          <w:numId w:val="1"/>
-        </w:numPr>
-      </w:pPr>
-      <w:r>
-        <w:t>Lista = todas as cadeiras &amp;&amp; cadeiras ofertadas</w:t>
-      </w:r>
-    </w:p>
-    <w:p>
-      <w:pPr>
-        <w:pStyle w:val="PargrafodaLista"/>
-        <w:numPr>
-          <w:ilvl w:val="2"/>
-          <w:numId w:val="1"/>
-        </w:numPr>
-      </w:pPr>
-      <w:r>
-        <w:t>Lista -= cadeiras já cursadas</w:t>
-      </w:r>
-    </w:p>
-    <w:p>
-      <w:pPr>
-        <w:pStyle w:val="PargrafodaLista"/>
-        <w:numPr>
-          <w:ilvl w:val="2"/>
-          <w:numId w:val="1"/>
-        </w:numPr>
-      </w:pPr>
-      <w:r>
-        <w:t xml:space="preserve">Lista -= </w:t>
-      </w:r>
-      <w:r>
-        <w:t>cadeiras que possuem outras cadeiras como pré-requisitos que não foram pagas</w:t>
-      </w:r>
-    </w:p>
-    <w:p>
-      <w:pPr>
-        <w:pStyle w:val="PargrafodaLista"/>
-        <w:numPr>
-          <w:ilvl w:val="2"/>
-          <w:numId w:val="1"/>
-        </w:numPr>
-      </w:pPr>
-      <w:r>
-        <w:t>Lista -= cadeiras que não possuem vagas ofertadas</w:t>
-      </w:r>
-    </w:p>
-    <w:p>
-      <w:pPr>
-        <w:pStyle w:val="PargrafodaLista"/>
-        <w:numPr>
-          <w:ilvl w:val="0"/>
-          <w:numId w:val="1"/>
-        </w:numPr>
-      </w:pPr>
-      <w:r>
-        <w:t>Mostra lista de cadeiras aptas a serem matriculadas</w:t>
-      </w:r>
-    </w:p>
-    <w:p>
-      <w:pPr>
-        <w:pStyle w:val="PargrafodaLista"/>
-        <w:numPr>
-          <w:ilvl w:val="0"/>
-          <w:numId w:val="1"/>
-        </w:numPr>
-      </w:pPr>
-      <w:r>
-        <w:t>Faz solicitação de matricula para as</w:t>
-      </w:r>
-      <w:r>
-        <w:t xml:space="preserve"> cadeira</w:t>
-      </w:r>
-      <w:r>
-        <w:t>s</w:t>
-      </w:r>
-      <w:r>
         <w:t>.</w:t>
       </w:r>
     </w:p>
@@ -581,6 +662,7 @@
         </w:numPr>
       </w:pPr>
       <w:r>
+        <w:lastRenderedPageBreak/>
         <w:t xml:space="preserve">Analise da solicitação: </w:t>
       </w:r>
       <w:r>
@@ -671,7 +753,6 @@
         </w:numPr>
       </w:pPr>
       <w:r>
-        <w:lastRenderedPageBreak/>
         <w:t>Decrementa numero de vagas ofertadas</w:t>
       </w:r>
     </w:p>

</xml_diff>